<commit_message>
never gonna let you down.
</commit_message>
<xml_diff>
--- a/ODM 2.docx
+++ b/ODM 2.docx
@@ -546,6 +546,83 @@
           <w:lang w:val="ru-RU"/>
         </w:rPr>
         <w:t>Найти их объединение, пересечение, разность, симметрическую разность, дополнение, декартово произведение.</w:t>
+      </w:r>
+      <w:r>
+        <w:rPr>
+          <w:rFonts w:ascii="Times New Roman" w:hAnsi="Times New Roman" w:cs="Times New Roman"/>
+          <w:sz w:val="28"/>
+          <w:szCs w:val="28"/>
+          <w:lang w:val="ru-RU"/>
+        </w:rPr>
+        <w:t xml:space="preserve"> </w:t>
+      </w:r>
+      <w:r>
+        <w:rPr>
+          <w:rFonts w:ascii="Times New Roman" w:hAnsi="Times New Roman" w:cs="Times New Roman"/>
+          <w:color w:val="222222"/>
+          <w:sz w:val="28"/>
+          <w:szCs w:val="28"/>
+          <w:shd w:val="clear" w:color="auto" w:fill="FFFFFF"/>
+          <w:lang w:val="ru-RU"/>
+        </w:rPr>
+        <w:t>М</w:t>
+      </w:r>
+      <w:r>
+        <w:rPr>
+          <w:rFonts w:ascii="Times New Roman" w:hAnsi="Times New Roman" w:cs="Times New Roman"/>
+          <w:color w:val="222222"/>
+          <w:sz w:val="28"/>
+          <w:szCs w:val="28"/>
+          <w:shd w:val="clear" w:color="auto" w:fill="FFFFFF"/>
+          <w:lang w:val="ru-RU"/>
+        </w:rPr>
+        <w:t xml:space="preserve">ножества </w:t>
+      </w:r>
+      <w:r>
+        <w:rPr>
+          <w:rFonts w:ascii="Times New Roman" w:hAnsi="Times New Roman" w:cs="Times New Roman"/>
+          <w:color w:val="222222"/>
+          <w:sz w:val="28"/>
+          <w:szCs w:val="28"/>
+          <w:shd w:val="clear" w:color="auto" w:fill="FFFFFF"/>
+          <w:lang w:val="ru-RU"/>
+        </w:rPr>
+        <w:t>могут быть заданы</w:t>
+      </w:r>
+      <w:r>
+        <w:rPr>
+          <w:rFonts w:ascii="Times New Roman" w:hAnsi="Times New Roman" w:cs="Times New Roman"/>
+          <w:color w:val="222222"/>
+          <w:sz w:val="28"/>
+          <w:szCs w:val="28"/>
+          <w:shd w:val="clear" w:color="auto" w:fill="FFFFFF"/>
+          <w:lang w:val="ru-RU"/>
+        </w:rPr>
+        <w:t xml:space="preserve"> </w:t>
+      </w:r>
+      <w:bookmarkStart w:id="0" w:name="_GoBack"/>
+      <w:bookmarkEnd w:id="0"/>
+      <w:r>
+        <w:rPr>
+          <w:rFonts w:ascii="Times New Roman" w:hAnsi="Times New Roman" w:cs="Times New Roman"/>
+          <w:color w:val="222222"/>
+          <w:sz w:val="28"/>
+          <w:szCs w:val="28"/>
+          <w:shd w:val="clear" w:color="auto" w:fill="FFFFFF"/>
+          <w:lang w:val="ru-RU"/>
+        </w:rPr>
+        <w:t>перечислением или высказыванием</w:t>
+      </w:r>
+      <w:r>
+        <w:rPr>
+          <w:rFonts w:ascii="Times New Roman" w:hAnsi="Times New Roman" w:cs="Times New Roman"/>
+          <w:color w:val="222222"/>
+          <w:sz w:val="28"/>
+          <w:szCs w:val="28"/>
+          <w:shd w:val="clear" w:color="auto" w:fill="FFFFFF"/>
+          <w:lang w:val="ru-RU"/>
+        </w:rPr>
+        <w:t>.</w:t>
       </w:r>
     </w:p>
     <w:p>
@@ -2125,6 +2202,7 @@
           <w:szCs w:val="28"/>
           <w:lang w:val="ru-RU"/>
         </w:rPr>
+        <w:lastRenderedPageBreak/>
         <w:t xml:space="preserve">Разность двух множеств </w:t>
       </w:r>
       <w:r>
@@ -2407,7 +2485,6 @@
           <w:szCs w:val="28"/>
           <w:lang w:val="ru-RU"/>
         </w:rPr>
-        <w:lastRenderedPageBreak/>
         <w:t xml:space="preserve">Симметрическая разность двух множеств </w:t>
       </w:r>
       <w:r>
@@ -3679,6 +3756,7 @@
           <w:szCs w:val="28"/>
           <w:lang w:val="ru-RU"/>
         </w:rPr>
+        <w:lastRenderedPageBreak/>
         <w:t xml:space="preserve">Для множества </w:t>
       </w:r>
       <w:r>
@@ -3888,7 +3966,6 @@
           <w:szCs w:val="28"/>
           <w:lang w:val="ru-RU"/>
         </w:rPr>
-        <w:lastRenderedPageBreak/>
         <w:t xml:space="preserve">2.3. </w:t>
       </w:r>
       <w:r>
@@ -4284,8 +4361,6 @@
         </w:rPr>
         <w:t>,</w:t>
       </w:r>
-      <w:bookmarkStart w:id="0" w:name="_GoBack"/>
-      <w:bookmarkEnd w:id="0"/>
       <w:r>
         <w:rPr>
           <w:rFonts w:ascii="Times New Roman" w:hAnsi="Times New Roman" w:cs="Times New Roman"/>
@@ -4311,16 +4386,7 @@
           <w:szCs w:val="28"/>
           <w:lang w:val="ru-RU"/>
         </w:rPr>
-        <w:t>,</w:t>
-      </w:r>
-      <w:r>
-        <w:rPr>
-          <w:rFonts w:ascii="Times New Roman" w:hAnsi="Times New Roman" w:cs="Times New Roman"/>
-          <w:sz w:val="28"/>
-          <w:szCs w:val="28"/>
-          <w:lang w:val="ru-RU"/>
-        </w:rPr>
-        <w:t xml:space="preserve"> разность</w:t>
+        <w:t>, разность</w:t>
       </w:r>
       <w:r>
         <w:rPr>
@@ -5738,6 +5804,7 @@
           <w:szCs w:val="28"/>
           <w:lang w:val="ru-RU"/>
         </w:rPr>
+        <w:lastRenderedPageBreak/>
         <w:t xml:space="preserve">Если </w:t>
       </w:r>
       <w:r>
@@ -5859,7 +5926,6 @@
           <w:szCs w:val="28"/>
           <w:lang w:val="ru-RU"/>
         </w:rPr>
-        <w:lastRenderedPageBreak/>
         <w:t xml:space="preserve">Записать элемент порядка </w:t>
       </w:r>
       <w:proofErr w:type="spellStart"/>
@@ -8224,6 +8290,7 @@
           <w:szCs w:val="28"/>
           <w:lang w:val="ru-RU"/>
         </w:rPr>
+        <w:lastRenderedPageBreak/>
         <w:t xml:space="preserve"> </w:t>
       </w:r>
       <w:r>
@@ -10379,6 +10446,7 @@
           <w:szCs w:val="28"/>
           <w:lang w:val="ru-RU"/>
         </w:rPr>
+        <w:lastRenderedPageBreak/>
         <w:t xml:space="preserve"> </w:t>
       </w:r>
       <w:r>
@@ -10504,7 +10572,6 @@
           <w:szCs w:val="28"/>
           <w:lang w:val="ru-RU"/>
         </w:rPr>
-        <w:lastRenderedPageBreak/>
         <w:t xml:space="preserve">Если значение </w:t>
       </w:r>
       <w:r>
@@ -12574,6 +12641,7 @@
           <w:sz w:val="28"/>
           <w:szCs w:val="28"/>
         </w:rPr>
+        <w:lastRenderedPageBreak/>
         <w:t>Вывод</w:t>
       </w:r>
       <w:proofErr w:type="spellEnd"/>
@@ -12725,7 +12793,6 @@
           <w:sz w:val="28"/>
           <w:szCs w:val="28"/>
         </w:rPr>
-        <w:lastRenderedPageBreak/>
         <w:t>i</w:t>
       </w:r>
       <w:proofErr w:type="spellEnd"/>
@@ -14632,6 +14699,7 @@
           <w:szCs w:val="28"/>
           <w:lang w:val="ru-RU"/>
         </w:rPr>
+        <w:lastRenderedPageBreak/>
         <w:t xml:space="preserve">Создание пустого множества </w:t>
       </w:r>
       <w:r>
@@ -14755,7 +14823,6 @@
           <w:sz w:val="28"/>
           <w:szCs w:val="28"/>
         </w:rPr>
-        <w:lastRenderedPageBreak/>
         <w:t>j = 1 (</w:t>
       </w:r>
       <w:proofErr w:type="spellStart"/>
@@ -19103,7 +19170,7 @@
 </file>
 
 <file path=customXml/itemProps1.xml><?xml version="1.0" encoding="utf-8"?>
-<ds:datastoreItem xmlns:ds="http://schemas.openxmlformats.org/officeDocument/2006/customXml" ds:itemID="{0DA7B061-950E-4173-893C-B8F3CDBA4226}">
+<ds:datastoreItem xmlns:ds="http://schemas.openxmlformats.org/officeDocument/2006/customXml" ds:itemID="{6C9D1A88-0754-4A0C-A234-3681E8DD3D0E}">
   <ds:schemaRefs>
     <ds:schemaRef ds:uri="http://schemas.openxmlformats.org/officeDocument/2006/bibliography"/>
   </ds:schemaRefs>

</xml_diff>